<commit_message>
Fixed 1_d iterInsert, various
</commit_message>
<xml_diff>
--- a/Project 1 Doc.docx
+++ b/Project 1 Doc.docx
@@ -51,7 +51,6 @@
         </w:tabs>
         <w:spacing w:after="0" w:line="360" w:lineRule="auto"/>
         <w:ind w:left="0" w:firstLine="0"/>
-        <w:jc w:val="left"/>
       </w:pPr>
       <w:proofErr w:type="spellStart"/>
       <w:r>
@@ -72,19 +71,7 @@
           <w:rPr>
             <w:rStyle w:val="Hyperlink"/>
           </w:rPr>
-          <w:t>https://github.com/RD345/CS435-Projec</w:t>
-        </w:r>
-        <w:r>
-          <w:rPr>
-            <w:rStyle w:val="Hyperlink"/>
-          </w:rPr>
-          <w:t>t</w:t>
-        </w:r>
-        <w:r>
-          <w:rPr>
-            <w:rStyle w:val="Hyperlink"/>
-          </w:rPr>
-          <w:t>-1</w:t>
+          <w:t>https://github.com/RD345/CS435-Project-1</w:t>
         </w:r>
       </w:hyperlink>
       <w:r>
@@ -98,133 +85,62 @@
         </w:tabs>
         <w:spacing w:after="0" w:line="360" w:lineRule="auto"/>
         <w:ind w:left="0" w:firstLine="0"/>
-        <w:jc w:val="left"/>
       </w:pPr>
       <w:r>
         <w:t>URLs/ISBNs for ALL consulted websites/textbooks:</w:t>
       </w:r>
-      <w:r>
-        <w:tab/>
-      </w:r>
-      <w:r>
-        <w:rPr>
-          <w:rFonts w:ascii="Calibri" w:eastAsia="Calibri" w:hAnsi="Calibri" w:cs="Calibri"/>
-          <w:noProof/>
-          <w:sz w:val="22"/>
-        </w:rPr>
-        <mc:AlternateContent>
-          <mc:Choice Requires="wpg">
-            <w:drawing>
-              <wp:inline distT="0" distB="0" distL="0" distR="0" wp14:anchorId="4C608773" wp14:editId="2E391E85">
-                <wp:extent cx="2373071" cy="5055"/>
-                <wp:effectExtent l="0" t="0" r="0" b="0"/>
-                <wp:docPr id="7370" name="Group 7370"/>
-                <wp:cNvGraphicFramePr/>
-                <a:graphic xmlns:a="http://schemas.openxmlformats.org/drawingml/2006/main">
-                  <a:graphicData uri="http://schemas.microsoft.com/office/word/2010/wordprocessingGroup">
-                    <wpg:wgp>
-                      <wpg:cNvGrpSpPr/>
-                      <wpg:grpSpPr>
-                        <a:xfrm>
-                          <a:off x="0" y="0"/>
-                          <a:ext cx="2373071" cy="5055"/>
-                          <a:chOff x="0" y="0"/>
-                          <a:chExt cx="2373071" cy="5055"/>
-                        </a:xfrm>
-                      </wpg:grpSpPr>
-                      <wps:wsp>
-                        <wps:cNvPr id="16" name="Shape 16"/>
-                        <wps:cNvSpPr/>
-                        <wps:spPr>
-                          <a:xfrm>
-                            <a:off x="0" y="0"/>
-                            <a:ext cx="2373071" cy="0"/>
-                          </a:xfrm>
-                          <a:custGeom>
-                            <a:avLst/>
-                            <a:gdLst/>
-                            <a:ahLst/>
-                            <a:cxnLst/>
-                            <a:rect l="0" t="0" r="0" b="0"/>
-                            <a:pathLst>
-                              <a:path w="2373071">
-                                <a:moveTo>
-                                  <a:pt x="0" y="0"/>
-                                </a:moveTo>
-                                <a:lnTo>
-                                  <a:pt x="2373071" y="0"/>
-                                </a:lnTo>
-                              </a:path>
-                            </a:pathLst>
-                          </a:custGeom>
-                          <a:ln w="5055" cap="flat">
-                            <a:miter lim="127000"/>
-                          </a:ln>
-                        </wps:spPr>
-                        <wps:style>
-                          <a:lnRef idx="1">
-                            <a:srgbClr val="000000"/>
-                          </a:lnRef>
-                          <a:fillRef idx="0">
-                            <a:srgbClr val="000000">
-                              <a:alpha val="0"/>
-                            </a:srgbClr>
-                          </a:fillRef>
-                          <a:effectRef idx="0">
-                            <a:scrgbClr r="0" g="0" b="0"/>
-                          </a:effectRef>
-                          <a:fontRef idx="none"/>
-                        </wps:style>
-                        <wps:bodyPr/>
-                      </wps:wsp>
-                    </wpg:wgp>
-                  </a:graphicData>
-                </a:graphic>
-              </wp:inline>
-            </w:drawing>
-          </mc:Choice>
-          <mc:Fallback xmlns:a="http://schemas.openxmlformats.org/drawingml/2006/main">
-            <w:pict>
-              <v:group id="Group 7370" style="width:186.856pt;height:0.398pt;mso-position-horizontal-relative:char;mso-position-vertical-relative:line" coordsize="23730,50">
-                <v:shape id="Shape 16" style="position:absolute;width:23730;height:0;left:0;top:0;" coordsize="2373071,0" path="m0,0l2373071,0">
-                  <v:stroke weight="0.398pt" endcap="flat" joinstyle="miter" miterlimit="10" on="true" color="#000000"/>
-                  <v:fill on="false" color="#000000" opacity="0"/>
-                </v:shape>
-              </v:group>
-            </w:pict>
-          </mc:Fallback>
-        </mc:AlternateContent>
+    </w:p>
+    <w:p>
+      <w:pPr>
+        <w:pStyle w:val="ListParagraph"/>
+        <w:numPr>
+          <w:ilvl w:val="0"/>
+          <w:numId w:val="25"/>
+        </w:numPr>
+        <w:tabs>
+          <w:tab w:val="center" w:pos="7491"/>
+        </w:tabs>
+        <w:spacing w:after="0" w:line="360" w:lineRule="auto"/>
+      </w:pPr>
+      <w:r>
+        <w:t>Geeksforgeeks.org</w:t>
+      </w:r>
+    </w:p>
+    <w:p>
+      <w:pPr>
+        <w:pStyle w:val="ListParagraph"/>
+        <w:numPr>
+          <w:ilvl w:val="0"/>
+          <w:numId w:val="25"/>
+        </w:numPr>
+        <w:tabs>
+          <w:tab w:val="center" w:pos="7491"/>
+        </w:tabs>
+        <w:spacing w:after="0" w:line="360" w:lineRule="auto"/>
+      </w:pPr>
+      <w:r>
+        <w:t>W3schools.org</w:t>
       </w:r>
     </w:p>
     <w:p>
       <w:pPr>
         <w:pStyle w:val="Title"/>
       </w:pPr>
-    </w:p>
-    <w:p>
-      <w:pPr>
-        <w:pStyle w:val="Title"/>
-      </w:pPr>
       <w:r>
         <w:t>CS 435 – Project 1: Trees</w:t>
       </w:r>
+      <w:bookmarkStart w:id="0" w:name="_GoBack"/>
+      <w:bookmarkEnd w:id="0"/>
     </w:p>
     <w:p>
       <w:pPr>
         <w:spacing w:after="7" w:line="252" w:lineRule="auto"/>
-        <w:jc w:val="left"/>
       </w:pPr>
       <w:r>
         <w:rPr>
           <w:b/>
         </w:rPr>
-        <w:t>D</w:t>
-      </w:r>
-      <w:r>
-        <w:rPr>
-          <w:b/>
-        </w:rPr>
-        <w:t>ue Dates:</w:t>
+        <w:t>Due Dates:</w:t>
       </w:r>
     </w:p>
     <w:p>
@@ -235,7 +151,6 @@
           <w:numId w:val="12"/>
         </w:numPr>
         <w:spacing w:after="7" w:line="252" w:lineRule="auto"/>
-        <w:jc w:val="left"/>
       </w:pPr>
       <w:r>
         <w:rPr>
@@ -252,7 +167,6 @@
           <w:numId w:val="12"/>
         </w:numPr>
         <w:spacing w:after="560" w:line="252" w:lineRule="auto"/>
-        <w:jc w:val="left"/>
       </w:pPr>
       <w:r>
         <w:rPr>
@@ -272,8 +186,6 @@
         </w:rPr>
         <w:t>March 4th.</w:t>
       </w:r>
-      <w:bookmarkStart w:id="0" w:name="_GoBack"/>
-      <w:bookmarkEnd w:id="0"/>
     </w:p>
     <w:p>
       <w:pPr>
@@ -283,7 +195,6 @@
           <w:numId w:val="12"/>
         </w:numPr>
         <w:spacing w:after="560" w:line="252" w:lineRule="auto"/>
-        <w:jc w:val="left"/>
       </w:pPr>
       <w:r>
         <w:rPr>
@@ -298,10 +209,7 @@
         <w:ind w:left="0" w:right="1080" w:firstLine="351"/>
       </w:pPr>
       <w:r>
-        <w:t>F</w:t>
-      </w:r>
-      <w:r>
-        <w:t xml:space="preserve">or this project, you will be responsible for uploading all code in a </w:t>
+        <w:t xml:space="preserve">For this project, you will be responsible for uploading all code in a </w:t>
       </w:r>
       <w:proofErr w:type="spellStart"/>
       <w:r>
@@ -315,13 +223,7 @@
         <w:rPr>
           <w:b/>
         </w:rPr>
-        <w:t>Do not turn in written code here! Code must b</w:t>
-      </w:r>
-      <w:r>
-        <w:rPr>
-          <w:b/>
-        </w:rPr>
-        <w:t xml:space="preserve">e submitted via a link to a </w:t>
+        <w:t xml:space="preserve">Do not turn in written code here! Code must be submitted via a link to a </w:t>
       </w:r>
       <w:proofErr w:type="spellStart"/>
       <w:r>
@@ -349,18 +251,7 @@
       </w:r>
       <w:proofErr w:type="spellEnd"/>
       <w:r>
-        <w:t xml:space="preserve"> will personally review all of the code you </w:t>
-      </w:r>
-      <w:proofErr w:type="gramStart"/>
-      <w:r>
-        <w:t>submit, and</w:t>
-      </w:r>
-      <w:proofErr w:type="gramEnd"/>
-      <w:r>
-        <w:t xml:space="preserve"> leave comments on what you can improve on. For Project 1, you will be required to amend your code and push it back up to address those code comment</w:t>
-      </w:r>
-      <w:r>
-        <w:t>s. For Project 2, you will be required to give your peers code review yourself! So please pay attention to what kinds of comments I am making in code review.</w:t>
+        <w:t xml:space="preserve"> will personally review all of the code you submit, and leave comments on what you can improve on. For Project 1, you will be required to amend your code and push it back up to address those code comments. For Project 2, you will be required to give your peers code review yourself! So please pay attention to what kinds of comments I am making in code review.</w:t>
       </w:r>
     </w:p>
     <w:p>
@@ -368,10 +259,7 @@
         <w:ind w:left="0" w:right="1080" w:firstLine="351"/>
       </w:pPr>
       <w:r>
-        <w:t>Note: For this project, you may use whatever programming language you want. However, we have imple</w:t>
-      </w:r>
-      <w:r>
-        <w:t xml:space="preserve">mented this project in Java, Python, and C++, so using one of those languages would make it significantly easier to get help from me and the </w:t>
+        <w:t xml:space="preserve">Note: For this project, you may use whatever programming language you want. However, we have implemented this project in Java, Python, and C++, so using one of those languages would make it significantly easier to get help from me and the </w:t>
       </w:r>
       <w:proofErr w:type="spellStart"/>
       <w:r>
@@ -383,7 +271,6 @@
       <w:pPr>
         <w:spacing w:after="0" w:line="259" w:lineRule="auto"/>
         <w:ind w:left="-1440" w:right="3137" w:firstLine="0"/>
-        <w:jc w:val="left"/>
       </w:pPr>
     </w:p>
     <w:tbl>
@@ -394,7 +281,6 @@
         <w:tblCellMar>
           <w:top w:w="40" w:type="dxa"/>
           <w:left w:w="120" w:type="dxa"/>
-          <w:bottom w:w="0" w:type="dxa"/>
           <w:right w:w="115" w:type="dxa"/>
         </w:tblCellMar>
         <w:tblLook w:val="04A0" w:firstRow="1" w:lastRow="0" w:firstColumn="1" w:lastColumn="0" w:noHBand="0" w:noVBand="1"/>
@@ -450,7 +336,6 @@
             <w:pPr>
               <w:spacing w:after="0" w:line="259" w:lineRule="auto"/>
               <w:ind w:left="59" w:firstLine="0"/>
-              <w:jc w:val="left"/>
             </w:pPr>
             <w:r>
               <w:t>1</w:t>
@@ -471,7 +356,6 @@
             <w:pPr>
               <w:spacing w:after="0" w:line="259" w:lineRule="auto"/>
               <w:ind w:left="59" w:firstLine="0"/>
-              <w:jc w:val="left"/>
             </w:pPr>
             <w:r>
               <w:t>2</w:t>
@@ -492,7 +376,6 @@
             <w:pPr>
               <w:spacing w:after="0" w:line="259" w:lineRule="auto"/>
               <w:ind w:left="0" w:firstLine="0"/>
-              <w:jc w:val="left"/>
             </w:pPr>
             <w:r>
               <w:t>3</w:t>
@@ -513,7 +396,6 @@
             <w:pPr>
               <w:spacing w:after="0" w:line="259" w:lineRule="auto"/>
               <w:ind w:left="59" w:firstLine="0"/>
-              <w:jc w:val="left"/>
             </w:pPr>
             <w:r>
               <w:t>4</w:t>
@@ -534,7 +416,6 @@
             <w:pPr>
               <w:spacing w:after="0" w:line="259" w:lineRule="auto"/>
               <w:ind w:left="59" w:firstLine="0"/>
-              <w:jc w:val="left"/>
             </w:pPr>
             <w:r>
               <w:t>5</w:t>
@@ -555,7 +436,6 @@
             <w:pPr>
               <w:spacing w:after="0" w:line="259" w:lineRule="auto"/>
               <w:ind w:left="59" w:firstLine="0"/>
-              <w:jc w:val="left"/>
             </w:pPr>
             <w:r>
               <w:t>6</w:t>
@@ -576,7 +456,6 @@
             <w:pPr>
               <w:spacing w:after="0" w:line="259" w:lineRule="auto"/>
               <w:ind w:left="0" w:firstLine="0"/>
-              <w:jc w:val="left"/>
             </w:pPr>
             <w:r>
               <w:t>7</w:t>
@@ -597,7 +476,6 @@
             <w:pPr>
               <w:spacing w:after="0" w:line="259" w:lineRule="auto"/>
               <w:ind w:left="59" w:firstLine="0"/>
-              <w:jc w:val="left"/>
             </w:pPr>
             <w:r>
               <w:t>8</w:t>
@@ -618,7 +496,6 @@
             <w:pPr>
               <w:spacing w:after="0" w:line="259" w:lineRule="auto"/>
               <w:ind w:left="0" w:firstLine="0"/>
-              <w:jc w:val="left"/>
             </w:pPr>
             <w:r>
               <w:t>Total</w:t>
@@ -644,7 +521,6 @@
             <w:pPr>
               <w:spacing w:after="0" w:line="259" w:lineRule="auto"/>
               <w:ind w:left="0" w:firstLine="0"/>
-              <w:jc w:val="left"/>
             </w:pPr>
             <w:r>
               <w:t>Points:</w:t>
@@ -665,7 +541,6 @@
             <w:pPr>
               <w:spacing w:after="0" w:line="259" w:lineRule="auto"/>
               <w:ind w:left="0" w:firstLine="0"/>
-              <w:jc w:val="left"/>
             </w:pPr>
             <w:r>
               <w:t>20</w:t>
@@ -686,7 +561,6 @@
             <w:pPr>
               <w:spacing w:after="0" w:line="259" w:lineRule="auto"/>
               <w:ind w:left="0" w:firstLine="0"/>
-              <w:jc w:val="left"/>
             </w:pPr>
             <w:r>
               <w:t>10</w:t>
@@ -707,7 +581,6 @@
             <w:pPr>
               <w:spacing w:after="0" w:line="259" w:lineRule="auto"/>
               <w:ind w:left="0" w:firstLine="0"/>
-              <w:jc w:val="left"/>
             </w:pPr>
             <w:r>
               <w:t>5</w:t>
@@ -728,7 +601,6 @@
             <w:pPr>
               <w:spacing w:after="0" w:line="259" w:lineRule="auto"/>
               <w:ind w:left="0" w:firstLine="0"/>
-              <w:jc w:val="left"/>
             </w:pPr>
             <w:r>
               <w:t>20</w:t>
@@ -749,7 +621,6 @@
             <w:pPr>
               <w:spacing w:after="0" w:line="259" w:lineRule="auto"/>
               <w:ind w:left="0" w:firstLine="0"/>
-              <w:jc w:val="left"/>
             </w:pPr>
             <w:r>
               <w:t>15</w:t>
@@ -770,7 +641,6 @@
             <w:pPr>
               <w:spacing w:after="0" w:line="259" w:lineRule="auto"/>
               <w:ind w:left="0" w:firstLine="0"/>
-              <w:jc w:val="left"/>
             </w:pPr>
             <w:r>
               <w:t>15</w:t>
@@ -791,7 +661,6 @@
             <w:pPr>
               <w:spacing w:after="0" w:line="259" w:lineRule="auto"/>
               <w:ind w:left="0" w:firstLine="0"/>
-              <w:jc w:val="left"/>
             </w:pPr>
             <w:r>
               <w:t>0</w:t>
@@ -812,7 +681,6 @@
             <w:pPr>
               <w:spacing w:after="0" w:line="259" w:lineRule="auto"/>
               <w:ind w:left="0" w:firstLine="0"/>
-              <w:jc w:val="left"/>
             </w:pPr>
             <w:r>
               <w:t>15</w:t>
@@ -833,7 +701,6 @@
             <w:pPr>
               <w:spacing w:after="0" w:line="259" w:lineRule="auto"/>
               <w:ind w:left="94" w:firstLine="0"/>
-              <w:jc w:val="left"/>
             </w:pPr>
             <w:r>
               <w:t>100</w:t>
@@ -859,7 +726,6 @@
             <w:pPr>
               <w:spacing w:after="0" w:line="259" w:lineRule="auto"/>
               <w:ind w:left="48" w:firstLine="0"/>
-              <w:jc w:val="left"/>
             </w:pPr>
             <w:r>
               <w:t>Score:</w:t>
@@ -880,7 +746,6 @@
             <w:pPr>
               <w:spacing w:after="160" w:line="259" w:lineRule="auto"/>
               <w:ind w:left="0" w:firstLine="0"/>
-              <w:jc w:val="left"/>
             </w:pPr>
           </w:p>
         </w:tc>
@@ -898,7 +763,6 @@
             <w:pPr>
               <w:spacing w:after="160" w:line="259" w:lineRule="auto"/>
               <w:ind w:left="0" w:firstLine="0"/>
-              <w:jc w:val="left"/>
             </w:pPr>
           </w:p>
         </w:tc>
@@ -916,7 +780,6 @@
             <w:pPr>
               <w:spacing w:after="160" w:line="259" w:lineRule="auto"/>
               <w:ind w:left="0" w:firstLine="0"/>
-              <w:jc w:val="left"/>
             </w:pPr>
           </w:p>
         </w:tc>
@@ -934,7 +797,6 @@
             <w:pPr>
               <w:spacing w:after="160" w:line="259" w:lineRule="auto"/>
               <w:ind w:left="0" w:firstLine="0"/>
-              <w:jc w:val="left"/>
             </w:pPr>
           </w:p>
         </w:tc>
@@ -952,7 +814,6 @@
             <w:pPr>
               <w:spacing w:after="160" w:line="259" w:lineRule="auto"/>
               <w:ind w:left="0" w:firstLine="0"/>
-              <w:jc w:val="left"/>
             </w:pPr>
           </w:p>
         </w:tc>
@@ -970,7 +831,6 @@
             <w:pPr>
               <w:spacing w:after="160" w:line="259" w:lineRule="auto"/>
               <w:ind w:left="0" w:firstLine="0"/>
-              <w:jc w:val="left"/>
             </w:pPr>
           </w:p>
         </w:tc>
@@ -988,7 +848,6 @@
             <w:pPr>
               <w:spacing w:after="160" w:line="259" w:lineRule="auto"/>
               <w:ind w:left="0" w:firstLine="0"/>
-              <w:jc w:val="left"/>
             </w:pPr>
           </w:p>
         </w:tc>
@@ -1006,7 +865,6 @@
             <w:pPr>
               <w:spacing w:after="160" w:line="259" w:lineRule="auto"/>
               <w:ind w:left="0" w:firstLine="0"/>
-              <w:jc w:val="left"/>
             </w:pPr>
           </w:p>
         </w:tc>
@@ -1024,7 +882,6 @@
             <w:pPr>
               <w:spacing w:after="160" w:line="259" w:lineRule="auto"/>
               <w:ind w:left="0" w:firstLine="0"/>
-              <w:jc w:val="left"/>
             </w:pPr>
           </w:p>
         </w:tc>
@@ -1039,10 +896,7 @@
       </w:r>
       <w:r>
         <w:lastRenderedPageBreak/>
-        <w:t xml:space="preserve">1. </w:t>
-      </w:r>
-      <w:r>
-        <w:t>(20 points) Binary Search Trees</w:t>
+        <w:t>1. (20 points) Binary Search Trees</w:t>
       </w:r>
     </w:p>
     <w:p>
@@ -1064,19 +918,7 @@
         <w:pStyle w:val="NoSpacing"/>
       </w:pPr>
       <w:r>
-        <w:t xml:space="preserve">A binary search tree is a type of tree which </w:t>
-      </w:r>
-      <w:r>
-        <w:t>possess</w:t>
-      </w:r>
-      <w:r>
-        <w:t xml:space="preserve"> three main properties: one, it has two children max; two: the left child is less than the root, which in turn is less than the right child; and three: it has no duplicate values.</w:t>
-      </w:r>
-      <w:r>
-        <w:t xml:space="preserve"> </w:t>
-      </w:r>
-      <w:r>
-        <w:t>All trees consist of nodes, which have store data, typically a value or set of values, and either have children, or no children, which makes them a leaf. The node from which all other nodes are descendants is known as the root.</w:t>
+        <w:t>A binary search tree is a type of tree which possess three main properties: one, it has two children max; two: the left child is less than the root, which in turn is less than the right child; and three: it has no duplicate values. All trees consist of nodes, which have store data, typically a value or set of values, and either have children, or no children, which makes them a leaf. The node from which all other nodes are descendants is known as the root.</w:t>
       </w:r>
     </w:p>
     <w:p>
@@ -1132,10 +974,7 @@
       </w:r>
       <w:proofErr w:type="spellStart"/>
       <w:r>
-        <w:t>pr</w:t>
-      </w:r>
-      <w:r>
-        <w:t>ev</w:t>
+        <w:t>prev</w:t>
       </w:r>
       <w:proofErr w:type="spellEnd"/>
     </w:p>
@@ -1242,40 +1081,16 @@
         <w:pStyle w:val="Heading2"/>
       </w:pPr>
       <w:r>
-        <w:t>Same</w:t>
-      </w:r>
-      <w:r>
-        <w:t xml:space="preserve"> </w:t>
-      </w:r>
-      <w:r>
-        <w:t>(8 points) (</w:t>
-      </w:r>
-      <w:r>
-        <w:t>You must submit code for part of this question!</w:t>
-      </w:r>
-      <w:r>
-        <w:t xml:space="preserve">) Use the framework below to describe how you would </w:t>
-      </w:r>
-      <w:r>
-        <w:t xml:space="preserve">recursively </w:t>
-      </w:r>
-      <w:r>
-        <w:t xml:space="preserve">implement the following methods of a Binary Search Tree. Afterwards, submit an implementation of all of </w:t>
-      </w:r>
-      <w:r>
-        <w:t xml:space="preserve">the methods in your </w:t>
+        <w:t xml:space="preserve">Same </w:t>
+      </w:r>
+      <w:r>
+        <w:t xml:space="preserve">(8 points) (You must submit code for part of this question!) Use the framework below to describe how you would recursively implement the following methods of a Binary Search Tree. Afterwards, submit an implementation of all of the methods in your </w:t>
       </w:r>
       <w:r>
         <w:t>GitHub</w:t>
       </w:r>
       <w:r>
-        <w:t xml:space="preserve">. Note that the </w:t>
-      </w:r>
-      <w:r>
-        <w:t xml:space="preserve">Rec </w:t>
-      </w:r>
-      <w:r>
-        <w:t>suffix simply means that the function is recursive.</w:t>
+        <w:t>. Note that the Rec suffix simply means that the function is recursive.</w:t>
       </w:r>
     </w:p>
     <w:p>
@@ -1376,10 +1191,7 @@
         <w:t xml:space="preserve">You must submit answers to all of the below questions for full credit!! </w:t>
       </w:r>
       <w:r>
-        <w:t>Feel free to keep th</w:t>
-      </w:r>
-      <w:r>
-        <w:t>e answers as short or as long as you need to - you definitely don’t need to write more than a couple of sentences for each one.</w:t>
+        <w:t>Feel free to keep the answers as short or as long as you need to - you definitely don’t need to write more than a couple of sentences for each one.</w:t>
       </w:r>
     </w:p>
     <w:p>
@@ -1417,15 +1229,9 @@
         <w:pStyle w:val="Heading3"/>
       </w:pPr>
       <w:r>
-        <w:t>Come up with an algorithm for each method. You don’t need</w:t>
-      </w:r>
-      <w:r>
-        <w:t xml:space="preserve"> to submit anything for this part, but I strongly recommend doing this </w:t>
-      </w:r>
-      <w:r>
-        <w:rPr>
-          <w:b/>
-        </w:rPr>
+        <w:t xml:space="preserve">Come up with an algorithm for each method. You don’t need to submit anything for this part, but I strongly recommend doing this </w:t>
+      </w:r>
+      <w:r>
         <w:t xml:space="preserve">before </w:t>
       </w:r>
       <w:r>
@@ -1437,10 +1243,7 @@
         <w:pStyle w:val="Heading3"/>
       </w:pPr>
       <w:r>
-        <w:t>Identify whether there are any issues with performance or space in your algorithm, and if so, iterate on it until it’s as optimized as possible. If you’re stuck</w:t>
-      </w:r>
-      <w:r>
-        <w:t xml:space="preserve"> here, please ask for help during Office Hours or on Slack!!!</w:t>
+        <w:t>Identify whether there are any issues with performance or space in your algorithm, and if so, iterate on it until it’s as optimized as possible. If you’re stuck here, please ask for help during Office Hours or on Slack!!!</w:t>
       </w:r>
     </w:p>
     <w:p>
@@ -1474,10 +1277,7 @@
         <w:t xml:space="preserve">Rec </w:t>
       </w:r>
       <w:r>
-        <w:t xml:space="preserve">to all of your recursive </w:t>
-      </w:r>
-      <w:r>
-        <w:t xml:space="preserve">methods. For example, your recursive implementation of insert should be called </w:t>
+        <w:t xml:space="preserve">to all of your recursive methods. For example, your recursive implementation of insert should be called </w:t>
       </w:r>
       <w:proofErr w:type="spellStart"/>
       <w:r>
@@ -1502,17 +1302,25 @@
         <w:pStyle w:val="Heading3"/>
       </w:pPr>
       <w:r>
-        <w:t>What are problems/trade-offs with your current method? How might you optimize it to prevent those issues? You don’t have to optimize them here, but you must enumera</w:t>
-      </w:r>
-      <w:r>
-        <w:t>te them.</w:t>
+        <w:t>What are problems/trade-offs with your current method? How might you optimize it to prevent those issues? You don’t have to optimize them here, but you must enumerate them.</w:t>
+      </w:r>
+    </w:p>
+    <w:p/>
+    <w:p>
+      <w:r>
+        <w:t>A: Submitted on GitHub (</w:t>
+      </w:r>
+      <w:r>
+        <w:t>question_</w:t>
+      </w:r>
+      <w:r>
+        <w:t>1_c.py).</w:t>
       </w:r>
     </w:p>
     <w:p>
       <w:pPr>
         <w:spacing w:after="160" w:line="259" w:lineRule="auto"/>
         <w:ind w:left="0" w:firstLine="0"/>
-        <w:jc w:val="left"/>
       </w:pPr>
       <w:r>
         <w:br w:type="page"/>
@@ -1533,16 +1341,7 @@
         <w:t>You must submit code for this question!</w:t>
       </w:r>
       <w:r>
-        <w:t xml:space="preserve">) Submit an implementation of the following </w:t>
-      </w:r>
-      <w:r>
-        <w:t xml:space="preserve">iterative </w:t>
-      </w:r>
-      <w:r>
-        <w:t>methods in a Binary Search Tree. You do not need to submit written answers to the framework from above, but it might be useful for you to cons</w:t>
-      </w:r>
-      <w:r>
-        <w:t xml:space="preserve">ider the answers to those questions when writing code. Note that the </w:t>
+        <w:t xml:space="preserve">) Submit an implementation of the following iterative methods in a Binary Search Tree. You do not need to submit written answers to the framework from above, but it might be useful for you to consider the answers to those questions when writing code. Note that the </w:t>
       </w:r>
       <w:proofErr w:type="spellStart"/>
       <w:r>
@@ -1559,10 +1358,7 @@
         <w:t xml:space="preserve"> </w:t>
       </w:r>
       <w:r>
-        <w:t xml:space="preserve">suffix simply means that the function is iterative. </w:t>
-      </w:r>
-      <w:r>
-        <w:t>Keep in mind that an iterative solution cannot make a single recursive call!</w:t>
+        <w:t>suffix simply means that the function is iterative. Keep in mind that an iterative solution cannot make a single recursive call!</w:t>
       </w:r>
     </w:p>
     <w:p>
@@ -1631,10 +1427,7 @@
       </w:pPr>
       <w:proofErr w:type="spellStart"/>
       <w:r>
-        <w:t>findM</w:t>
-      </w:r>
-      <w:r>
-        <w:t>inIter</w:t>
+        <w:t>findMinIter</w:t>
       </w:r>
       <w:proofErr w:type="spellEnd"/>
     </w:p>
@@ -1655,14 +1448,12 @@
     <w:p>
       <w:pPr>
         <w:spacing w:after="76" w:line="259" w:lineRule="auto"/>
-        <w:jc w:val="left"/>
       </w:pPr>
     </w:p>
     <w:p>
       <w:pPr>
         <w:spacing w:after="76" w:line="259" w:lineRule="auto"/>
         <w:ind w:left="0" w:firstLine="0"/>
-        <w:jc w:val="left"/>
       </w:pPr>
       <w:r>
         <w:rPr>
@@ -1680,7 +1471,16 @@
         <w:rPr>
           <w:rFonts w:ascii="Calibri" w:eastAsia="Calibri" w:hAnsi="Calibri" w:cs="Calibri"/>
         </w:rPr>
-        <w:t xml:space="preserve"> (1_d.py).</w:t>
+        <w:t xml:space="preserve"> (</w:t>
+      </w:r>
+      <w:r>
+        <w:t>question_</w:t>
+      </w:r>
+      <w:r>
+        <w:rPr>
+          <w:rFonts w:ascii="Calibri" w:eastAsia="Calibri" w:hAnsi="Calibri" w:cs="Calibri"/>
+        </w:rPr>
+        <w:t>1_d.py).</w:t>
       </w:r>
       <w:r>
         <w:br w:type="page"/>
@@ -1692,10 +1492,7 @@
       </w:pPr>
       <w:r>
         <w:lastRenderedPageBreak/>
-        <w:t xml:space="preserve">2. </w:t>
-      </w:r>
-      <w:r>
-        <w:t>(10 points) Sort It!</w:t>
+        <w:t>2. (10 points) Sort It!</w:t>
       </w:r>
     </w:p>
     <w:p>
@@ -1715,7 +1512,6 @@
       <w:pPr>
         <w:spacing w:after="0" w:line="259" w:lineRule="auto"/>
         <w:ind w:left="910" w:firstLine="0"/>
-        <w:jc w:val="left"/>
         <w:rPr>
           <w:noProof/>
         </w:rPr>
@@ -1725,7 +1521,6 @@
       <w:pPr>
         <w:spacing w:after="0" w:line="259" w:lineRule="auto"/>
         <w:ind w:left="910" w:firstLine="0"/>
-        <w:jc w:val="left"/>
       </w:pPr>
       <w:r>
         <w:rPr>
@@ -1777,13 +1572,11 @@
       <w:pPr>
         <w:spacing w:after="0" w:line="259" w:lineRule="auto"/>
         <w:ind w:left="910" w:firstLine="0"/>
-        <w:jc w:val="left"/>
       </w:pPr>
     </w:p>
     <w:p>
       <w:pPr>
         <w:spacing w:after="0" w:line="259" w:lineRule="auto"/>
-        <w:jc w:val="left"/>
       </w:pPr>
       <w:r>
         <w:t>A: 0005, 0006, 0007, 0010, 0011, 0012, 0016, 0017, 0018, 0019, 0020</w:t>
@@ -1793,7 +1586,6 @@
       <w:pPr>
         <w:spacing w:after="0" w:line="259" w:lineRule="auto"/>
         <w:ind w:left="910" w:firstLine="0"/>
-        <w:jc w:val="left"/>
       </w:pPr>
     </w:p>
     <w:p>
@@ -1849,10 +1641,7 @@
         <w:t>You must submit code for this question!</w:t>
       </w:r>
       <w:r>
-        <w:t>) Implement the algorithm that you describ</w:t>
-      </w:r>
-      <w:r>
-        <w:t xml:space="preserve">ed above in </w:t>
+        <w:t xml:space="preserve">) Implement the algorithm that you described above in </w:t>
       </w:r>
       <w:r>
         <w:rPr>
@@ -1884,7 +1673,13 @@
         <w:t>GitHub</w:t>
       </w:r>
       <w:r>
-        <w:t xml:space="preserve"> (2_c.py)</w:t>
+        <w:t xml:space="preserve"> (</w:t>
+      </w:r>
+      <w:r>
+        <w:t>question_</w:t>
+      </w:r>
+      <w:r>
+        <w:t>2_c.py)</w:t>
       </w:r>
       <w:r>
         <w:t>.</w:t>
@@ -1894,7 +1689,6 @@
       <w:pPr>
         <w:spacing w:after="160" w:line="259" w:lineRule="auto"/>
         <w:ind w:left="0" w:firstLine="0"/>
-        <w:jc w:val="left"/>
       </w:pPr>
       <w:r>
         <w:br w:type="page"/>
@@ -1906,10 +1700,7 @@
       </w:pPr>
       <w:r>
         <w:lastRenderedPageBreak/>
-        <w:t xml:space="preserve">3. </w:t>
-      </w:r>
-      <w:r>
-        <w:t>(5 points) Arrays of Integers</w:t>
+        <w:t>3. (5 points) Arrays of Integers</w:t>
       </w:r>
     </w:p>
     <w:p>
@@ -1948,10 +1739,7 @@
         <w:t xml:space="preserve">(n) </w:t>
       </w:r>
       <w:r>
-        <w:t>where the output is an array of size n, and contains distinct random numbers (in other words, no two numbers in</w:t>
-      </w:r>
-      <w:r>
-        <w:t xml:space="preserve"> the array should be the same number). </w:t>
+        <w:t xml:space="preserve">where the output is an array of size n, and contains distinct random numbers (in other words, no two numbers in the array should be the same number). </w:t>
       </w:r>
       <w:proofErr w:type="spellStart"/>
       <w:r>
@@ -1979,13 +1767,13 @@
         <w:t>GitHub</w:t>
       </w:r>
       <w:r>
-        <w:t xml:space="preserve"> (3_</w:t>
-      </w:r>
-      <w:r>
-        <w:t>a</w:t>
-      </w:r>
-      <w:r>
-        <w:t>.py).</w:t>
+        <w:t xml:space="preserve"> (</w:t>
+      </w:r>
+      <w:r>
+        <w:t>question_</w:t>
+      </w:r>
+      <w:r>
+        <w:t>3_a.py).</w:t>
       </w:r>
     </w:p>
     <w:p>
@@ -2044,10 +1832,7 @@
         <w:t xml:space="preserve">st </w:t>
       </w:r>
       <w:r>
-        <w:t>eleme</w:t>
-      </w:r>
-      <w:r>
-        <w:t>nt should be equal to n-1, and so on.</w:t>
+        <w:t>element should be equal to n-1, and so on.</w:t>
       </w:r>
     </w:p>
     <w:p>
@@ -2058,7 +1843,13 @@
         <w:t>GitHub</w:t>
       </w:r>
       <w:r>
-        <w:t xml:space="preserve"> (3_b.py).</w:t>
+        <w:t xml:space="preserve"> (</w:t>
+      </w:r>
+      <w:r>
+        <w:t>question_</w:t>
+      </w:r>
+      <w:r>
+        <w:t>3_b.py).</w:t>
       </w:r>
     </w:p>
     <w:p/>
@@ -2066,7 +1857,6 @@
       <w:pPr>
         <w:spacing w:after="127" w:line="259" w:lineRule="auto"/>
         <w:ind w:left="416" w:firstLine="0"/>
-        <w:jc w:val="left"/>
       </w:pPr>
       <w:r>
         <w:rPr>
@@ -2163,10 +1953,7 @@
         <w:ind w:left="426" w:right="1080"/>
       </w:pPr>
       <w:r>
-        <w:t>T</w:t>
-      </w:r>
-      <w:r>
-        <w:t>his concludes the set of problems that must be completed and turned in by 11:59pm on Tuesday, February 25</w:t>
+        <w:t>This concludes the set of problems that must be completed and turned in by 11:59pm on Tuesday, February 25</w:t>
       </w:r>
       <w:r>
         <w:rPr>
@@ -2193,7 +1980,6 @@
       <w:pPr>
         <w:spacing w:after="160" w:line="259" w:lineRule="auto"/>
         <w:ind w:left="0" w:firstLine="0"/>
-        <w:jc w:val="left"/>
       </w:pPr>
       <w:r>
         <w:br w:type="page"/>
@@ -2205,13 +1991,7 @@
       </w:pPr>
       <w:r>
         <w:lastRenderedPageBreak/>
-        <w:t xml:space="preserve">4. </w:t>
-      </w:r>
-      <w:r>
-        <w:t>(35 points</w:t>
-      </w:r>
-      <w:r>
-        <w:t>) Balanced Binary Search Trees</w:t>
+        <w:t>4. (35 points) Balanced Binary Search Trees</w:t>
       </w:r>
     </w:p>
     <w:p>
@@ -2234,14 +2014,37 @@
       </w:r>
     </w:p>
     <w:p>
+      <w:r>
+        <w:t>A balanced BST is one in which every branch of the tree is within +-1 (absolute value of 1) of each other in height. It also inherits the values that any other BST has.</w:t>
+      </w:r>
+    </w:p>
+    <w:p/>
+    <w:p>
       <w:pPr>
         <w:pStyle w:val="Heading2"/>
       </w:pPr>
       <w:r>
-        <w:t>(3 points) What are the respective asymptotic worst-case run-times of each of the following operati</w:t>
-      </w:r>
-      <w:r>
-        <w:t>ons of a BBST? Give a Θ bound if appropriate. Do not forget to include the complexity of the rebalancing operation where needed. Justify your answers. You do NOT need to do a line-by-line analysis of code.</w:t>
+        <w:t>(3 points) What are the respective asymptotic worst-case run-times of each of the following operations of a BBST? Give a Θ bound if appropriate. Do not forget to include the complexity of the rebalancing operation where needed. Justify your answers. You do NOT need to do a line-by-line analysis of code.</w:t>
+      </w:r>
+    </w:p>
+    <w:p>
+      <w:pPr>
+        <w:ind w:left="731"/>
+      </w:pPr>
+      <w:r>
+        <w:t xml:space="preserve">Where n = </w:t>
+      </w:r>
+      <w:r>
+        <w:t xml:space="preserve">number </w:t>
+      </w:r>
+      <w:r>
+        <w:t>of</w:t>
+      </w:r>
+      <w:r>
+        <w:t xml:space="preserve"> nodes in</w:t>
+      </w:r>
+      <w:r>
+        <w:t xml:space="preserve"> the BBST:</w:t>
       </w:r>
     </w:p>
     <w:p>
@@ -2251,6 +2054,20 @@
       <w:r>
         <w:t>Insert</w:t>
       </w:r>
+      <w:r>
+        <w:t>:</w:t>
+      </w:r>
+    </w:p>
+    <w:p>
+      <w:pPr>
+        <w:ind w:left="1355"/>
+      </w:pPr>
+      <w:r>
+        <w:t xml:space="preserve">O(log n), </w:t>
+      </w:r>
+      <w:r>
+        <w:t>as the number of nodes to search is cut in half at each level.</w:t>
+      </w:r>
     </w:p>
     <w:p>
       <w:pPr>
@@ -2259,13 +2076,43 @@
       <w:r>
         <w:t>Delete</w:t>
       </w:r>
+      <w:r>
+        <w:t>:</w:t>
+      </w:r>
+    </w:p>
+    <w:p>
+      <w:pPr>
+        <w:ind w:left="1355"/>
+      </w:pPr>
+      <w:r>
+        <w:t xml:space="preserve">O(log n), for the same reasons as in </w:t>
+      </w:r>
+      <w:proofErr w:type="spellStart"/>
+      <w:r>
+        <w:t>i</w:t>
+      </w:r>
+      <w:proofErr w:type="spellEnd"/>
+      <w:r>
+        <w:t>.</w:t>
+      </w:r>
     </w:p>
     <w:p>
       <w:pPr>
         <w:pStyle w:val="Heading3"/>
       </w:pPr>
       <w:r>
-        <w:t xml:space="preserve">Find-next iv. </w:t>
+        <w:t>Find-next</w:t>
+      </w:r>
+      <w:r>
+        <w:t>:</w:t>
+      </w:r>
+    </w:p>
+    <w:p>
+      <w:pPr>
+        <w:ind w:left="1355"/>
+      </w:pPr>
+      <w:r>
+        <w:t>Same as above.</w:t>
       </w:r>
     </w:p>
     <w:p>
@@ -2280,13 +2127,38 @@
         <w:t>prev</w:t>
       </w:r>
       <w:proofErr w:type="spellEnd"/>
+      <w:r>
+        <w:t>:</w:t>
+      </w:r>
+    </w:p>
+    <w:p>
+      <w:pPr>
+        <w:ind w:left="1355"/>
+      </w:pPr>
+      <w:r>
+        <w:t>Same as above.</w:t>
+      </w:r>
     </w:p>
     <w:p>
       <w:pPr>
         <w:pStyle w:val="Heading3"/>
       </w:pPr>
       <w:r>
-        <w:t xml:space="preserve">Find-min </w:t>
+        <w:t>Find-min</w:t>
+      </w:r>
+      <w:r>
+        <w:t>:</w:t>
+      </w:r>
+    </w:p>
+    <w:p>
+      <w:pPr>
+        <w:ind w:left="1355"/>
+      </w:pPr>
+      <w:r>
+        <w:sym w:font="Symbol" w:char="F071"/>
+      </w:r>
+      <w:r>
+        <w:t>(n), where n = the height of the tree. The min will always be in the leftmost node.</w:t>
       </w:r>
     </w:p>
     <w:p>
@@ -2294,9 +2166,27 @@
         <w:pStyle w:val="Heading3"/>
       </w:pPr>
       <w:r>
-        <w:t xml:space="preserve">Find-max </w:t>
-      </w:r>
-    </w:p>
+        <w:t>Find-max</w:t>
+      </w:r>
+      <w:r>
+        <w:t>:</w:t>
+      </w:r>
+    </w:p>
+    <w:p>
+      <w:pPr>
+        <w:ind w:left="1355"/>
+      </w:pPr>
+      <w:r>
+        <w:sym w:font="Symbol" w:char="F071"/>
+      </w:r>
+      <w:r>
+        <w:t>(n), where n = the height of the tree.</w:t>
+      </w:r>
+      <w:r>
+        <w:t xml:space="preserve"> The max will always be in the rightmost node.</w:t>
+      </w:r>
+    </w:p>
+    <w:p/>
     <w:p>
       <w:pPr>
         <w:pStyle w:val="Heading3"/>
@@ -2312,22 +2202,7 @@
         <w:pStyle w:val="Heading2"/>
       </w:pPr>
       <w:r>
-        <w:t xml:space="preserve">(15 points) </w:t>
-      </w:r>
-      <w:r>
-        <w:t>You must submit code for this question!</w:t>
-      </w:r>
-      <w:r>
-        <w:t xml:space="preserve">) Submit an implementation of the following </w:t>
-      </w:r>
-      <w:r>
-        <w:t xml:space="preserve">iterative </w:t>
-      </w:r>
-      <w:r>
-        <w:t>methods in an AVL Tree. You do not need to submit written answers to the framework from above, bu</w:t>
-      </w:r>
-      <w:r>
-        <w:t xml:space="preserve">t it might be useful for you to consider the answers to those questions when writing code. Note that the </w:t>
+        <w:t xml:space="preserve">(15 points) You must submit code for this question!) Submit an implementation of the following iterative methods in an AVL Tree. You do not need to submit written answers to the framework from above, but it might be useful for you to consider the answers to those questions when writing code. Note that the </w:t>
       </w:r>
       <w:proofErr w:type="spellStart"/>
       <w:r>
@@ -2335,22 +2210,7 @@
       </w:r>
       <w:proofErr w:type="spellEnd"/>
       <w:r>
-        <w:t xml:space="preserve"> </w:t>
-      </w:r>
-      <w:r>
-        <w:t xml:space="preserve">suffix simply means that the function is iterative. </w:t>
-      </w:r>
-      <w:r>
-        <w:t xml:space="preserve">Keep in mind that an iterative solution cannot make a single recursive call! </w:t>
-      </w:r>
-      <w:r>
-        <w:t xml:space="preserve">You will need to use your implementation of </w:t>
-      </w:r>
-      <w:r>
-        <w:t xml:space="preserve">Node </w:t>
-      </w:r>
-      <w:r>
-        <w:t>from the previous question.</w:t>
+        <w:t xml:space="preserve"> suffix simply means that the function is iterative. Keep in mind that an iterative solution cannot make a single recursive call! You will need to use your implementation of Node from the previous question.</w:t>
       </w:r>
     </w:p>
     <w:p>
@@ -2377,6 +2237,7 @@
       </w:pPr>
       <w:proofErr w:type="spellStart"/>
       <w:r>
+        <w:lastRenderedPageBreak/>
         <w:t>deleteIter</w:t>
       </w:r>
       <w:proofErr w:type="spellEnd"/>
@@ -2440,16 +2301,25 @@
     <w:p>
       <w:pPr>
         <w:spacing w:after="76" w:line="259" w:lineRule="auto"/>
-        <w:jc w:val="left"/>
         <w:rPr>
           <w:rFonts w:ascii="Calibri" w:eastAsia="Calibri" w:hAnsi="Calibri" w:cs="Calibri"/>
         </w:rPr>
       </w:pPr>
     </w:p>
     <w:p>
+      <w:r>
+        <w:t>A: Submitted on GitHub (</w:t>
+      </w:r>
+      <w:r>
+        <w:t>question_4</w:t>
+      </w:r>
+      <w:r>
+        <w:t>_c.py).</w:t>
+      </w:r>
+    </w:p>
+    <w:p>
       <w:pPr>
         <w:spacing w:after="76" w:line="259" w:lineRule="auto"/>
-        <w:jc w:val="left"/>
       </w:pPr>
     </w:p>
     <w:p>
@@ -2462,28 +2332,13 @@
           <w:rFonts w:ascii="Calibri" w:eastAsia="Calibri" w:hAnsi="Calibri" w:cs="Calibri"/>
           <w:i/>
         </w:rPr>
-        <w:t>F</w:t>
-      </w:r>
-      <w:r>
-        <w:rPr>
-          <w:rFonts w:ascii="Calibri" w:eastAsia="Calibri" w:hAnsi="Calibri" w:cs="Calibri"/>
-          <w:i/>
-        </w:rPr>
-        <w:t xml:space="preserve">rom here, we will prove the </w:t>
-      </w:r>
-      <w:r>
-        <w:rPr>
-          <w:rFonts w:ascii="Calibri" w:eastAsia="Calibri" w:hAnsi="Calibri" w:cs="Calibri"/>
-          <w:i/>
-        </w:rPr>
-        <w:t>efficiency of a balanced binary search tree as it compares to an unbalanced binary search tree using by building trees using a list of integers.</w:t>
+        <w:t>From here, we will prove the efficiency of a balanced binary search tree as it compares to an unbalanced binary search tree using by building trees using a list of integers.</w:t>
       </w:r>
     </w:p>
     <w:p>
       <w:pPr>
         <w:spacing w:after="326" w:line="259" w:lineRule="auto"/>
         <w:ind w:left="208" w:firstLine="0"/>
-        <w:jc w:val="left"/>
       </w:pPr>
       <w:r>
         <w:rPr>
@@ -2580,11 +2435,7 @@
         <w:pStyle w:val="Heading1"/>
       </w:pPr>
       <w:r>
-        <w:lastRenderedPageBreak/>
-        <w:t xml:space="preserve">5. </w:t>
-      </w:r>
-      <w:r>
-        <w:t>(15 points) Constructing Trees</w:t>
+        <w:t>5. (15 points) Constructing Trees</w:t>
       </w:r>
     </w:p>
     <w:p>
@@ -2609,10 +2460,7 @@
         <w:t xml:space="preserve">) Use your </w:t>
       </w:r>
       <w:r>
-        <w:t>recursive imp</w:t>
-      </w:r>
-      <w:r>
-        <w:t xml:space="preserve">lementation </w:t>
+        <w:t xml:space="preserve">recursive implementation </w:t>
       </w:r>
       <w:r>
         <w:t xml:space="preserve">of your BST and your </w:t>
@@ -2641,10 +2489,7 @@
         <w:t xml:space="preserve">. Both trees must be made from the same array. In other words, </w:t>
       </w:r>
       <w:r>
-        <w:t>do not call the method twice - store the output of t</w:t>
-      </w:r>
-      <w:r>
-        <w:t xml:space="preserve">he method from </w:t>
+        <w:t xml:space="preserve">do not call the method twice - store the output of the method from </w:t>
       </w:r>
       <w:proofErr w:type="spellStart"/>
       <w:r>
@@ -2667,6 +2512,23 @@
         <w:t>.</w:t>
       </w:r>
     </w:p>
+    <w:p>
+      <w:r>
+        <w:t>A: Submitted on GitHub (question_</w:t>
+      </w:r>
+      <w:r>
+        <w:t>5</w:t>
+      </w:r>
+      <w:r>
+        <w:t>_</w:t>
+      </w:r>
+      <w:r>
+        <w:t>a</w:t>
+      </w:r>
+      <w:r>
+        <w:t>.py).</w:t>
+      </w:r>
+    </w:p>
     <w:p/>
     <w:p>
       <w:pPr>
@@ -2687,21 +2549,7 @@
       </w:r>
       <w:proofErr w:type="spellEnd"/>
       <w:r>
-        <w:t>(10)</w:t>
-      </w:r>
-      <w:r>
-        <w:t xml:space="preserve">, and see if you’re still running into the same error. If it works on inputs of size 10 but not size 10,000, your code is probably </w:t>
-      </w:r>
-      <w:proofErr w:type="gramStart"/>
-      <w:r>
-        <w:t>fine</w:t>
-      </w:r>
-      <w:proofErr w:type="gramEnd"/>
-      <w:r>
-        <w:t xml:space="preserve"> and this is expected! Explain why you’re running into issues (or might run into issues), using concepts we covered in cl</w:t>
-      </w:r>
-      <w:r>
-        <w:t>ass.</w:t>
+        <w:t>(10), and see if you’re still running into the same error. If it works on inputs of size 10 but not size 10,000, your code is probably fine and this is expected! Explain why you’re running into issues (or might run into issues), using concepts we covered in class.</w:t>
       </w:r>
     </w:p>
     <w:p/>
@@ -2719,13 +2567,7 @@
         <w:t>You must submit code for this question!</w:t>
       </w:r>
       <w:r>
-        <w:t xml:space="preserve">) Use your </w:t>
-      </w:r>
-      <w:r>
-        <w:t xml:space="preserve">iterative implementations </w:t>
-      </w:r>
-      <w:r>
-        <w:t xml:space="preserve">of your AVL Tree and BST from Parts 1 and 2 to construct trees from the input of your implementation of </w:t>
+        <w:t xml:space="preserve">) Use your iterative implementations of your AVL Tree and BST from Parts 1 and 2 to construct trees from the input of your implementation of </w:t>
       </w:r>
       <w:proofErr w:type="spellStart"/>
       <w:r>
@@ -2742,13 +2584,7 @@
         <w:t>(10,000)</w:t>
       </w:r>
       <w:r>
-        <w:t>. Both trees must be made from the sa</w:t>
-      </w:r>
-      <w:r>
-        <w:t xml:space="preserve">me array. In other words, </w:t>
-      </w:r>
-      <w:r>
-        <w:t xml:space="preserve">do not call the method twice - store the output of the method from </w:t>
+        <w:t xml:space="preserve">. Both trees must be made from the same array. In other words, do not call the method twice - store the output of the method from </w:t>
       </w:r>
       <w:proofErr w:type="spellStart"/>
       <w:r>
@@ -2765,22 +2601,24 @@
         <w:t xml:space="preserve">(10,000) </w:t>
       </w:r>
       <w:r>
-        <w:t>once and use it to construct both trees</w:t>
-      </w:r>
-      <w:r>
-        <w:t>.</w:t>
-      </w:r>
-    </w:p>
-    <w:p>
-      <w:r>
-        <w:br/>
+        <w:t>once and use it to construct both trees.</w:t>
+      </w:r>
+    </w:p>
+    <w:p>
+      <w:r>
+        <w:t>A: Submitted on GitHub (question_</w:t>
+      </w:r>
+      <w:r>
+        <w:t>5</w:t>
+      </w:r>
+      <w:r>
+        <w:t>_c.py).</w:t>
       </w:r>
     </w:p>
     <w:p>
       <w:pPr>
         <w:spacing w:after="160" w:line="259" w:lineRule="auto"/>
         <w:ind w:left="0" w:firstLine="0"/>
-        <w:jc w:val="left"/>
       </w:pPr>
       <w:r>
         <w:br w:type="page"/>
@@ -2792,10 +2630,7 @@
       </w:pPr>
       <w:r>
         <w:lastRenderedPageBreak/>
-        <w:t xml:space="preserve">6. </w:t>
-      </w:r>
-      <w:r>
-        <w:t>(15 points) Compare Implementations</w:t>
+        <w:t>6. (15 points) Compare Implementations</w:t>
       </w:r>
     </w:p>
     <w:p>
@@ -2808,16 +2643,7 @@
         <w:ind w:left="567"/>
       </w:pPr>
       <w:r>
-        <w:t>(5 points) (</w:t>
-      </w:r>
-      <w:r>
-        <w:t>You must submit code for this question!</w:t>
-      </w:r>
-      <w:r>
-        <w:t xml:space="preserve">) Modify </w:t>
-      </w:r>
-      <w:r>
-        <w:t xml:space="preserve">your iterative implementations of your methods in </w:t>
+        <w:t xml:space="preserve">(5 points) (You must submit code for this question!) Modify your iterative implementations of your methods in </w:t>
       </w:r>
       <w:proofErr w:type="spellStart"/>
       <w:r>
@@ -2825,24 +2651,35 @@
       </w:r>
       <w:proofErr w:type="spellEnd"/>
       <w:r>
+        <w:t xml:space="preserve"> and</w:t>
+      </w:r>
+      <w:r>
         <w:t xml:space="preserve"> </w:t>
       </w:r>
-      <w:r>
-        <w:t>and</w:t>
-      </w:r>
-      <w:r>
-        <w:t xml:space="preserve"> </w:t>
-      </w:r>
       <w:proofErr w:type="spellStart"/>
       <w:r>
         <w:t>BinarySearchTree</w:t>
       </w:r>
       <w:proofErr w:type="spellEnd"/>
       <w:r>
-        <w:t xml:space="preserve"> </w:t>
-      </w:r>
-      <w:r>
-        <w:t>by keeping track of how many times you traverse one level down in the tree. In other words, if you go from a node to its child, add 1 to the counter.</w:t>
+        <w:t xml:space="preserve"> by keeping track of how many times you traverse one level down in the tree. In other words, if you go from a node to its child, add 1 to the counter.</w:t>
+      </w:r>
+    </w:p>
+    <w:p>
+      <w:r>
+        <w:t>A: Submitted on GitHub (question_</w:t>
+      </w:r>
+      <w:r>
+        <w:t>6</w:t>
+      </w:r>
+      <w:r>
+        <w:t>_</w:t>
+      </w:r>
+      <w:r>
+        <w:t>a</w:t>
+      </w:r>
+      <w:r>
+        <w:t>.py).</w:t>
       </w:r>
     </w:p>
     <w:p/>
@@ -2857,13 +2694,7 @@
         <w:rPr>
           <w:i/>
         </w:rPr>
-        <w:t>You must submit</w:t>
-      </w:r>
-      <w:r>
-        <w:rPr>
-          <w:i/>
-        </w:rPr>
-        <w:t xml:space="preserve"> code for this question!</w:t>
+        <w:t>You must submit code for this question!</w:t>
       </w:r>
       <w:r>
         <w:t xml:space="preserve">) Construct a BST and </w:t>
@@ -2894,6 +2725,23 @@
         <w:t>. Compare how many levels we have to traverse in the two trees. You can include a screenshot of your code’s output or write it out by hand.</w:t>
       </w:r>
     </w:p>
+    <w:p>
+      <w:r>
+        <w:t>A: Submitted on GitHub (question_</w:t>
+      </w:r>
+      <w:r>
+        <w:t>6</w:t>
+      </w:r>
+      <w:r>
+        <w:t>_</w:t>
+      </w:r>
+      <w:r>
+        <w:t>b</w:t>
+      </w:r>
+      <w:r>
+        <w:t>.py).</w:t>
+      </w:r>
+    </w:p>
     <w:p/>
     <w:p>
       <w:pPr>
@@ -2931,16 +2779,21 @@
         <w:rPr>
           <w:rFonts w:ascii="Calibri" w:eastAsia="Calibri" w:hAnsi="Calibri" w:cs="Calibri"/>
         </w:rPr>
-        <w:t>(10</w:t>
-      </w:r>
-      <w:r>
-        <w:rPr>
-          <w:rFonts w:ascii="Calibri" w:eastAsia="Calibri" w:hAnsi="Calibri" w:cs="Calibri"/>
-        </w:rPr>
-        <w:t>000)</w:t>
+        <w:t>(10000)</w:t>
       </w:r>
       <w:r>
         <w:t>. Compare how many levels we have to traverse in the two trees. You can include a screenshot of your code’s output or write it out by hand.</w:t>
+      </w:r>
+    </w:p>
+    <w:p>
+      <w:r>
+        <w:t>A: Submitted on GitHub (question_</w:t>
+      </w:r>
+      <w:r>
+        <w:t>6</w:t>
+      </w:r>
+      <w:r>
+        <w:t>_c.py).</w:t>
       </w:r>
     </w:p>
     <w:p>
@@ -2955,7 +2808,6 @@
       <w:pPr>
         <w:spacing w:after="160" w:line="259" w:lineRule="auto"/>
         <w:ind w:left="0" w:firstLine="0"/>
-        <w:jc w:val="left"/>
       </w:pPr>
       <w:r>
         <w:br w:type="page"/>
@@ -2967,10 +2819,7 @@
       </w:pPr>
       <w:r>
         <w:lastRenderedPageBreak/>
-        <w:t xml:space="preserve">7. </w:t>
-      </w:r>
-      <w:r>
-        <w:t>(13 points) Extra Credit</w:t>
+        <w:t>7. (13 points) Extra Credit</w:t>
       </w:r>
     </w:p>
     <w:p>
@@ -2982,19 +2831,7 @@
         <w:rPr>
           <w:i/>
         </w:rPr>
-        <w:t>N</w:t>
-      </w:r>
-      <w:r>
-        <w:rPr>
-          <w:i/>
-        </w:rPr>
-        <w:t>ote: Extra credit problems require significantly more independent research and effo</w:t>
-      </w:r>
-      <w:r>
-        <w:rPr>
-          <w:i/>
-        </w:rPr>
-        <w:t>rt than the for-credit problems. They will also not off-set poor comprehension of previous parts of this project. It is strongly recommended to save these for last.</w:t>
+        <w:t>Note: Extra credit problems require significantly more independent research and effort than the for-credit problems. They will also not off-set poor comprehension of previous parts of this project. It is strongly recommended to save these for last.</w:t>
       </w:r>
     </w:p>
     <w:p>
@@ -3016,10 +2853,7 @@
         <w:t>You must submit code for extra credit on this question!</w:t>
       </w:r>
       <w:r>
-        <w:t>) Use time packages in y</w:t>
-      </w:r>
-      <w:r>
-        <w:t>our respective language to quantify (in milliseconds/picoseconds) how much longer it takes to run 10,000 inserts and 10,000 deletes on a Binary Search Tree versus a Balanced Binary Search Tree.</w:t>
+        <w:t>) Use time packages in your respective language to quantify (in milliseconds/picoseconds) how much longer it takes to run 10,000 inserts and 10,000 deletes on a Binary Search Tree versus a Balanced Binary Search Tree.</w:t>
       </w:r>
     </w:p>
     <w:p>
@@ -3051,13 +2885,7 @@
         <w:rPr>
           <w:i/>
         </w:rPr>
-        <w:t>time consuming!</w:t>
-      </w:r>
-      <w:r>
-        <w:rPr>
-          <w:i/>
-        </w:rPr>
-        <w:t>!</w:t>
+        <w:t>time consuming!!</w:t>
       </w:r>
       <w:r>
         <w:rPr>
@@ -3075,10 +2903,7 @@
         <w:t>You must submit code for extra credit on this question!</w:t>
       </w:r>
       <w:r>
-        <w:t>)</w:t>
-      </w:r>
-      <w:r>
-        <w:t xml:space="preserve">Use </w:t>
+        <w:t xml:space="preserve">)Use </w:t>
       </w:r>
       <w:hyperlink r:id="rId9">
         <w:r>
@@ -3109,18 +2934,7 @@
         <w:t xml:space="preserve"> </w:t>
       </w:r>
       <w:r>
-        <w:t>as a guide to learning about Red-Black trees (or R/B Trees), which are another self-balancing tree. Implement a R/B tree that suppo</w:t>
-      </w:r>
-      <w:r>
-        <w:t xml:space="preserve">rts the same features as the AVL tree you </w:t>
-      </w:r>
-      <w:proofErr w:type="gramStart"/>
-      <w:r>
-        <w:t>implemented, and</w:t>
-      </w:r>
-      <w:proofErr w:type="gramEnd"/>
-      <w:r>
-        <w:t xml:space="preserve"> compare run-times in milliseconds.</w:t>
+        <w:t>as a guide to learning about Red-Black trees (or R/B Trees), which are another self-balancing tree. Implement a R/B tree that supports the same features as the AVL tree you implemented, and compare run-times in milliseconds.</w:t>
       </w:r>
     </w:p>
     <w:p/>
@@ -3128,7 +2942,6 @@
       <w:pPr>
         <w:spacing w:after="127" w:line="259" w:lineRule="auto"/>
         <w:ind w:left="416" w:firstLine="0"/>
-        <w:jc w:val="left"/>
       </w:pPr>
       <w:r>
         <w:rPr>
@@ -3225,10 +3038,7 @@
         <w:ind w:left="426" w:right="1080"/>
       </w:pPr>
       <w:r>
-        <w:t>T</w:t>
-      </w:r>
-      <w:r>
-        <w:t>his concludes the set of problems that must be completed and turned in by 11:59pm on Wednesday, March 4</w:t>
+        <w:t>This concludes the set of problems that must be completed and turned in by 11:59pm on Wednesday, March 4</w:t>
       </w:r>
       <w:r>
         <w:rPr>
@@ -3256,10 +3066,7 @@
         <w:pStyle w:val="Heading1"/>
       </w:pPr>
       <w:r>
-        <w:t xml:space="preserve">8. </w:t>
-      </w:r>
-      <w:r>
-        <w:t>(15 points) Code Review</w:t>
+        <w:t>8. (15 points) Code Review</w:t>
       </w:r>
     </w:p>
     <w:p>
@@ -3267,13 +3074,7 @@
         <w:ind w:left="426" w:right="1080"/>
       </w:pPr>
       <w:r>
-        <w:t>A</w:t>
-      </w:r>
-      <w:r>
-        <w:t>fter submitting your cod</w:t>
-      </w:r>
-      <w:r>
-        <w:t xml:space="preserve">e, </w:t>
+        <w:t xml:space="preserve">After submitting your code, </w:t>
       </w:r>
       <w:proofErr w:type="spellStart"/>
       <w:r>
@@ -3291,16 +3092,7 @@
         <w:t>th</w:t>
       </w:r>
       <w:r>
-        <w:t xml:space="preserve">, it is your responsibility to amend your code and push up a new commit to the same repository. If you sufficiently address </w:t>
-      </w:r>
-      <w:r>
-        <w:t>all points made in code review, you will receive full credit on this part of the proje</w:t>
-      </w:r>
-      <w:r>
-        <w:t>c</w:t>
-      </w:r>
-      <w:r>
-        <w:t>t</w:t>
+        <w:t>, it is your responsibility to amend your code and push up a new commit to the same repository. If you sufficiently address all points made in code review, you will receive full credit on this part of the project</w:t>
       </w:r>
     </w:p>
     <w:sectPr>
@@ -3376,21 +3168,11 @@
     <w:r>
       <w:t xml:space="preserve"> of </w:t>
     </w:r>
-    <w:r>
-      <w:fldChar w:fldCharType="begin"/>
-    </w:r>
-    <w:r>
-      <w:instrText xml:space="preserve"> NUMPAGES   \* MERGEFORMAT </w:instrText>
-    </w:r>
-    <w:r>
-      <w:fldChar w:fldCharType="separate"/>
-    </w:r>
-    <w:r>
-      <w:t>20</w:t>
-    </w:r>
-    <w:r>
-      <w:fldChar w:fldCharType="end"/>
-    </w:r>
+    <w:fldSimple w:instr=" NUMPAGES   \* MERGEFORMAT ">
+      <w:r>
+        <w:t>20</w:t>
+      </w:r>
+    </w:fldSimple>
   </w:p>
   <w:p/>
   <w:p/>
@@ -3426,21 +3208,11 @@
     <w:r>
       <w:t xml:space="preserve"> of </w:t>
     </w:r>
-    <w:r>
-      <w:fldChar w:fldCharType="begin"/>
-    </w:r>
-    <w:r>
-      <w:instrText xml:space="preserve"> NUMPAGES   \* MERGEFORMAT </w:instrText>
-    </w:r>
-    <w:r>
-      <w:fldChar w:fldCharType="separate"/>
-    </w:r>
-    <w:r>
-      <w:t>20</w:t>
-    </w:r>
-    <w:r>
-      <w:fldChar w:fldCharType="end"/>
-    </w:r>
+    <w:fldSimple w:instr=" NUMPAGES   \* MERGEFORMAT ">
+      <w:r>
+        <w:t>20</w:t>
+      </w:r>
+    </w:fldSimple>
   </w:p>
   <w:p/>
   <w:p/>
@@ -3476,21 +3248,11 @@
     <w:r>
       <w:t xml:space="preserve"> of </w:t>
     </w:r>
-    <w:r>
-      <w:fldChar w:fldCharType="begin"/>
-    </w:r>
-    <w:r>
-      <w:instrText xml:space="preserve"> NUMPAGES   \* MERGEFORMAT </w:instrText>
-    </w:r>
-    <w:r>
-      <w:fldChar w:fldCharType="separate"/>
-    </w:r>
-    <w:r>
-      <w:t>20</w:t>
-    </w:r>
-    <w:r>
-      <w:fldChar w:fldCharType="end"/>
-    </w:r>
+    <w:fldSimple w:instr=" NUMPAGES   \* MERGEFORMAT ">
+      <w:r>
+        <w:t>20</w:t>
+      </w:r>
+    </w:fldSimple>
   </w:p>
   <w:p/>
   <w:p/>
@@ -3537,7 +3299,6 @@
       </w:tabs>
       <w:spacing w:after="349" w:line="259" w:lineRule="auto"/>
       <w:ind w:left="0" w:firstLine="0"/>
-      <w:jc w:val="left"/>
     </w:pPr>
     <w:r>
       <w:rPr>
@@ -3665,13 +3426,7 @@
       <w:rPr>
         <w:i/>
       </w:rPr>
-      <w:t>T</w:t>
-    </w:r>
-    <w:r>
-      <w:rPr>
-        <w:i/>
-      </w:rPr>
-      <w:t xml:space="preserve">his page is intentionally blank. If you need extra space to answer any questions in this assignment, please use this page to do so. </w:t>
+      <w:t xml:space="preserve">This page is intentionally blank. If you need extra space to answer any questions in this assignment, please use this page to do so. </w:t>
     </w:r>
     <w:r>
       <w:rPr>
@@ -3697,7 +3452,6 @@
       </w:tabs>
       <w:spacing w:after="349" w:line="259" w:lineRule="auto"/>
       <w:ind w:left="0" w:firstLine="0"/>
-      <w:jc w:val="left"/>
     </w:pPr>
     <w:r>
       <w:rPr>
@@ -3805,10 +3559,7 @@
       <w:tab/>
     </w:r>
     <w:r>
-      <w:t>C</w:t>
-    </w:r>
-    <w:r>
-      <w:t>S 435</w:t>
+      <w:t>CS 435</w:t>
     </w:r>
     <w:r>
       <w:tab/>
@@ -3834,7 +3585,6 @@
       </w:tabs>
       <w:spacing w:after="349" w:line="259" w:lineRule="auto"/>
       <w:ind w:left="0" w:firstLine="0"/>
-      <w:jc w:val="left"/>
     </w:pPr>
     <w:r>
       <w:rPr>
@@ -3942,10 +3692,7 @@
       <w:tab/>
     </w:r>
     <w:r>
-      <w:t>CS</w:t>
-    </w:r>
-    <w:r>
-      <w:t xml:space="preserve"> 435</w:t>
+      <w:t>CS 435</w:t>
     </w:r>
     <w:r>
       <w:tab/>
@@ -3965,13 +3712,7 @@
       <w:rPr>
         <w:i/>
       </w:rPr>
-      <w:t>T</w:t>
-    </w:r>
-    <w:r>
-      <w:rPr>
-        <w:i/>
-      </w:rPr>
-      <w:t xml:space="preserve">his page is intentionally blank. If you need extra space to answer any questions in this assignment, please use this page to do so. </w:t>
+      <w:t xml:space="preserve">This page is intentionally blank. If you need extra space to answer any questions in this assignment, please use this page to do so. </w:t>
     </w:r>
     <w:r>
       <w:rPr>
@@ -4613,6 +4354,119 @@
     </w:lvl>
   </w:abstractNum>
   <w:abstractNum w:abstractNumId="4" w15:restartNumberingAfterBreak="0">
+    <w:nsid w:val="45982903"/>
+    <w:multiLevelType w:val="hybridMultilevel"/>
+    <w:tmpl w:val="3BA247F4"/>
+    <w:lvl w:ilvl="0" w:tplc="04090001">
+      <w:start w:val="1"/>
+      <w:numFmt w:val="bullet"/>
+      <w:lvlText w:val=""/>
+      <w:lvlJc w:val="left"/>
+      <w:pPr>
+        <w:ind w:left="720" w:hanging="360"/>
+      </w:pPr>
+      <w:rPr>
+        <w:rFonts w:ascii="Symbol" w:hAnsi="Symbol" w:hint="default"/>
+      </w:rPr>
+    </w:lvl>
+    <w:lvl w:ilvl="1" w:tplc="04090003" w:tentative="1">
+      <w:start w:val="1"/>
+      <w:numFmt w:val="bullet"/>
+      <w:lvlText w:val="o"/>
+      <w:lvlJc w:val="left"/>
+      <w:pPr>
+        <w:ind w:left="1440" w:hanging="360"/>
+      </w:pPr>
+      <w:rPr>
+        <w:rFonts w:ascii="Courier New" w:hAnsi="Courier New" w:cs="Courier New" w:hint="default"/>
+      </w:rPr>
+    </w:lvl>
+    <w:lvl w:ilvl="2" w:tplc="04090005" w:tentative="1">
+      <w:start w:val="1"/>
+      <w:numFmt w:val="bullet"/>
+      <w:lvlText w:val=""/>
+      <w:lvlJc w:val="left"/>
+      <w:pPr>
+        <w:ind w:left="2160" w:hanging="360"/>
+      </w:pPr>
+      <w:rPr>
+        <w:rFonts w:ascii="Wingdings" w:hAnsi="Wingdings" w:hint="default"/>
+      </w:rPr>
+    </w:lvl>
+    <w:lvl w:ilvl="3" w:tplc="04090001" w:tentative="1">
+      <w:start w:val="1"/>
+      <w:numFmt w:val="bullet"/>
+      <w:lvlText w:val=""/>
+      <w:lvlJc w:val="left"/>
+      <w:pPr>
+        <w:ind w:left="2880" w:hanging="360"/>
+      </w:pPr>
+      <w:rPr>
+        <w:rFonts w:ascii="Symbol" w:hAnsi="Symbol" w:hint="default"/>
+      </w:rPr>
+    </w:lvl>
+    <w:lvl w:ilvl="4" w:tplc="04090003" w:tentative="1">
+      <w:start w:val="1"/>
+      <w:numFmt w:val="bullet"/>
+      <w:lvlText w:val="o"/>
+      <w:lvlJc w:val="left"/>
+      <w:pPr>
+        <w:ind w:left="3600" w:hanging="360"/>
+      </w:pPr>
+      <w:rPr>
+        <w:rFonts w:ascii="Courier New" w:hAnsi="Courier New" w:cs="Courier New" w:hint="default"/>
+      </w:rPr>
+    </w:lvl>
+    <w:lvl w:ilvl="5" w:tplc="04090005" w:tentative="1">
+      <w:start w:val="1"/>
+      <w:numFmt w:val="bullet"/>
+      <w:lvlText w:val=""/>
+      <w:lvlJc w:val="left"/>
+      <w:pPr>
+        <w:ind w:left="4320" w:hanging="360"/>
+      </w:pPr>
+      <w:rPr>
+        <w:rFonts w:ascii="Wingdings" w:hAnsi="Wingdings" w:hint="default"/>
+      </w:rPr>
+    </w:lvl>
+    <w:lvl w:ilvl="6" w:tplc="04090001" w:tentative="1">
+      <w:start w:val="1"/>
+      <w:numFmt w:val="bullet"/>
+      <w:lvlText w:val=""/>
+      <w:lvlJc w:val="left"/>
+      <w:pPr>
+        <w:ind w:left="5040" w:hanging="360"/>
+      </w:pPr>
+      <w:rPr>
+        <w:rFonts w:ascii="Symbol" w:hAnsi="Symbol" w:hint="default"/>
+      </w:rPr>
+    </w:lvl>
+    <w:lvl w:ilvl="7" w:tplc="04090003" w:tentative="1">
+      <w:start w:val="1"/>
+      <w:numFmt w:val="bullet"/>
+      <w:lvlText w:val="o"/>
+      <w:lvlJc w:val="left"/>
+      <w:pPr>
+        <w:ind w:left="5760" w:hanging="360"/>
+      </w:pPr>
+      <w:rPr>
+        <w:rFonts w:ascii="Courier New" w:hAnsi="Courier New" w:cs="Courier New" w:hint="default"/>
+      </w:rPr>
+    </w:lvl>
+    <w:lvl w:ilvl="8" w:tplc="04090005" w:tentative="1">
+      <w:start w:val="1"/>
+      <w:numFmt w:val="bullet"/>
+      <w:lvlText w:val=""/>
+      <w:lvlJc w:val="left"/>
+      <w:pPr>
+        <w:ind w:left="6480" w:hanging="360"/>
+      </w:pPr>
+      <w:rPr>
+        <w:rFonts w:ascii="Wingdings" w:hAnsi="Wingdings" w:hint="default"/>
+      </w:rPr>
+    </w:lvl>
+  </w:abstractNum>
+  <w:abstractNum w:abstractNumId="5" w15:restartNumberingAfterBreak="0">
     <w:nsid w:val="49406A09"/>
     <w:multiLevelType w:val="hybridMultilevel"/>
     <w:tmpl w:val="410491F6"/>
@@ -4725,7 +4579,7 @@
       </w:rPr>
     </w:lvl>
   </w:abstractNum>
-  <w:abstractNum w:abstractNumId="5" w15:restartNumberingAfterBreak="0">
+  <w:abstractNum w:abstractNumId="6" w15:restartNumberingAfterBreak="0">
     <w:nsid w:val="4D4D3B64"/>
     <w:multiLevelType w:val="hybridMultilevel"/>
     <w:tmpl w:val="3F3E8F4C"/>
@@ -4937,7 +4791,7 @@
       </w:rPr>
     </w:lvl>
   </w:abstractNum>
-  <w:abstractNum w:abstractNumId="6" w15:restartNumberingAfterBreak="0">
+  <w:abstractNum w:abstractNumId="7" w15:restartNumberingAfterBreak="0">
     <w:nsid w:val="4F5827BE"/>
     <w:multiLevelType w:val="hybridMultilevel"/>
     <w:tmpl w:val="FC6C6114"/>
@@ -5150,7 +5004,7 @@
       </w:rPr>
     </w:lvl>
   </w:abstractNum>
-  <w:abstractNum w:abstractNumId="7" w15:restartNumberingAfterBreak="0">
+  <w:abstractNum w:abstractNumId="8" w15:restartNumberingAfterBreak="0">
     <w:nsid w:val="51131E0A"/>
     <w:multiLevelType w:val="hybridMultilevel"/>
     <w:tmpl w:val="50486E10"/>
@@ -5362,7 +5216,7 @@
       </w:rPr>
     </w:lvl>
   </w:abstractNum>
-  <w:abstractNum w:abstractNumId="8" w15:restartNumberingAfterBreak="0">
+  <w:abstractNum w:abstractNumId="9" w15:restartNumberingAfterBreak="0">
     <w:nsid w:val="53A524ED"/>
     <w:multiLevelType w:val="hybridMultilevel"/>
     <w:tmpl w:val="17B24646"/>
@@ -5577,7 +5431,7 @@
       </w:rPr>
     </w:lvl>
   </w:abstractNum>
-  <w:abstractNum w:abstractNumId="9" w15:restartNumberingAfterBreak="0">
+  <w:abstractNum w:abstractNumId="10" w15:restartNumberingAfterBreak="0">
     <w:nsid w:val="59862F37"/>
     <w:multiLevelType w:val="hybridMultilevel"/>
     <w:tmpl w:val="35265674"/>
@@ -5789,7 +5643,7 @@
       </w:rPr>
     </w:lvl>
   </w:abstractNum>
-  <w:abstractNum w:abstractNumId="10" w15:restartNumberingAfterBreak="0">
+  <w:abstractNum w:abstractNumId="11" w15:restartNumberingAfterBreak="0">
     <w:nsid w:val="5C450121"/>
     <w:multiLevelType w:val="hybridMultilevel"/>
     <w:tmpl w:val="DB283EF4"/>
@@ -6001,7 +5855,7 @@
       </w:rPr>
     </w:lvl>
   </w:abstractNum>
-  <w:abstractNum w:abstractNumId="11" w15:restartNumberingAfterBreak="0">
+  <w:abstractNum w:abstractNumId="12" w15:restartNumberingAfterBreak="0">
     <w:nsid w:val="62AB0FA4"/>
     <w:multiLevelType w:val="hybridMultilevel"/>
     <w:tmpl w:val="89AAE48E"/>
@@ -6213,7 +6067,7 @@
       </w:rPr>
     </w:lvl>
   </w:abstractNum>
-  <w:abstractNum w:abstractNumId="12" w15:restartNumberingAfterBreak="0">
+  <w:abstractNum w:abstractNumId="13" w15:restartNumberingAfterBreak="0">
     <w:nsid w:val="64C529F7"/>
     <w:multiLevelType w:val="hybridMultilevel"/>
     <w:tmpl w:val="39FE1330"/>
@@ -6425,7 +6279,7 @@
       </w:rPr>
     </w:lvl>
   </w:abstractNum>
-  <w:abstractNum w:abstractNumId="13" w15:restartNumberingAfterBreak="0">
+  <w:abstractNum w:abstractNumId="14" w15:restartNumberingAfterBreak="0">
     <w:nsid w:val="65391A4E"/>
     <w:multiLevelType w:val="hybridMultilevel"/>
     <w:tmpl w:val="9DF2BF48"/>
@@ -6637,7 +6491,7 @@
       </w:rPr>
     </w:lvl>
   </w:abstractNum>
-  <w:abstractNum w:abstractNumId="14" w15:restartNumberingAfterBreak="0">
+  <w:abstractNum w:abstractNumId="15" w15:restartNumberingAfterBreak="0">
     <w:nsid w:val="70972DF6"/>
     <w:multiLevelType w:val="hybridMultilevel"/>
     <w:tmpl w:val="E3D610F0"/>
@@ -6849,7 +6703,7 @@
       </w:rPr>
     </w:lvl>
   </w:abstractNum>
-  <w:abstractNum w:abstractNumId="15" w15:restartNumberingAfterBreak="0">
+  <w:abstractNum w:abstractNumId="16" w15:restartNumberingAfterBreak="0">
     <w:nsid w:val="70C7459F"/>
     <w:multiLevelType w:val="hybridMultilevel"/>
     <w:tmpl w:val="44D29798"/>
@@ -7061,7 +6915,7 @@
       </w:rPr>
     </w:lvl>
   </w:abstractNum>
-  <w:abstractNum w:abstractNumId="16" w15:restartNumberingAfterBreak="0">
+  <w:abstractNum w:abstractNumId="17" w15:restartNumberingAfterBreak="0">
     <w:nsid w:val="78466714"/>
     <w:multiLevelType w:val="hybridMultilevel"/>
     <w:tmpl w:val="182CD0E2"/>
@@ -7150,7 +7004,7 @@
       </w:pPr>
     </w:lvl>
   </w:abstractNum>
-  <w:abstractNum w:abstractNumId="17" w15:restartNumberingAfterBreak="0">
+  <w:abstractNum w:abstractNumId="18" w15:restartNumberingAfterBreak="0">
     <w:nsid w:val="7AA72EFF"/>
     <w:multiLevelType w:val="hybridMultilevel"/>
     <w:tmpl w:val="6A32639E"/>
@@ -7363,82 +7217,82 @@
     </w:lvl>
   </w:abstractNum>
   <w:num w:numId="1">
-    <w:abstractNumId w:val="8"/>
+    <w:abstractNumId w:val="9"/>
   </w:num>
   <w:num w:numId="2">
-    <w:abstractNumId w:val="5"/>
+    <w:abstractNumId w:val="6"/>
   </w:num>
   <w:num w:numId="3">
     <w:abstractNumId w:val="1"/>
   </w:num>
   <w:num w:numId="4">
-    <w:abstractNumId w:val="6"/>
+    <w:abstractNumId w:val="7"/>
   </w:num>
   <w:num w:numId="5">
-    <w:abstractNumId w:val="11"/>
+    <w:abstractNumId w:val="12"/>
   </w:num>
   <w:num w:numId="6">
-    <w:abstractNumId w:val="7"/>
+    <w:abstractNumId w:val="8"/>
   </w:num>
   <w:num w:numId="7">
+    <w:abstractNumId w:val="14"/>
+  </w:num>
+  <w:num w:numId="8">
+    <w:abstractNumId w:val="15"/>
+  </w:num>
+  <w:num w:numId="9">
     <w:abstractNumId w:val="13"/>
   </w:num>
-  <w:num w:numId="8">
-    <w:abstractNumId w:val="14"/>
-  </w:num>
-  <w:num w:numId="9">
-    <w:abstractNumId w:val="12"/>
-  </w:num>
   <w:num w:numId="10">
-    <w:abstractNumId w:val="9"/>
+    <w:abstractNumId w:val="10"/>
   </w:num>
   <w:num w:numId="11">
-    <w:abstractNumId w:val="15"/>
+    <w:abstractNumId w:val="16"/>
   </w:num>
   <w:num w:numId="12">
-    <w:abstractNumId w:val="4"/>
+    <w:abstractNumId w:val="5"/>
   </w:num>
   <w:num w:numId="13">
     <w:abstractNumId w:val="2"/>
   </w:num>
   <w:num w:numId="14">
-    <w:abstractNumId w:val="16"/>
+    <w:abstractNumId w:val="17"/>
   </w:num>
   <w:num w:numId="15">
     <w:abstractNumId w:val="3"/>
   </w:num>
   <w:num w:numId="16">
-    <w:abstractNumId w:val="8"/>
+    <w:abstractNumId w:val="9"/>
     <w:lvlOverride w:ilvl="0">
       <w:startOverride w:val="1"/>
     </w:lvlOverride>
   </w:num>
   <w:num w:numId="17">
-    <w:abstractNumId w:val="8"/>
+    <w:abstractNumId w:val="9"/>
     <w:lvlOverride w:ilvl="0">
       <w:startOverride w:val="1"/>
     </w:lvlOverride>
   </w:num>
   <w:num w:numId="18">
-    <w:abstractNumId w:val="8"/>
+    <w:abstractNumId w:val="9"/>
     <w:lvlOverride w:ilvl="0">
       <w:startOverride w:val="1"/>
     </w:lvlOverride>
   </w:num>
   <w:num w:numId="19">
-    <w:abstractNumId w:val="8"/>
+    <w:abstractNumId w:val="9"/>
     <w:lvlOverride w:ilvl="0">
       <w:startOverride w:val="1"/>
     </w:lvlOverride>
   </w:num>
   <w:num w:numId="20">
-    <w:abstractNumId w:val="8"/>
+    <w:abstractNumId w:val="9"/>
     <w:lvlOverride w:ilvl="0">
       <w:startOverride w:val="1"/>
     </w:lvlOverride>
   </w:num>
   <w:num w:numId="21">
-    <w:abstractNumId w:val="8"/>
+    <w:abstractNumId w:val="9"/>
     <w:lvlOverride w:ilvl="0">
       <w:startOverride w:val="1"/>
     </w:lvlOverride>
@@ -7447,10 +7301,13 @@
     <w:abstractNumId w:val="0"/>
   </w:num>
   <w:num w:numId="23">
-    <w:abstractNumId w:val="17"/>
+    <w:abstractNumId w:val="18"/>
   </w:num>
   <w:num w:numId="24">
-    <w:abstractNumId w:val="10"/>
+    <w:abstractNumId w:val="11"/>
+  </w:num>
+  <w:num w:numId="25">
+    <w:abstractNumId w:val="4"/>
   </w:num>
 </w:numbering>
 </file>
@@ -7853,10 +7710,10 @@
   <w:style w:type="paragraph" w:default="1" w:styleId="Normal">
     <w:name w:val="Normal"/>
     <w:qFormat/>
+    <w:rsid w:val="00912BB8"/>
     <w:pPr>
       <w:spacing w:after="68" w:line="257" w:lineRule="auto"/>
-      <w:ind w:left="10" w:hanging="10"/>
-      <w:jc w:val="both"/>
+      <w:ind w:left="11" w:hanging="11"/>
     </w:pPr>
     <w:rPr>
       <w:rFonts w:ascii="Cambria" w:eastAsia="Cambria" w:hAnsi="Cambria" w:cs="Cambria"/>
@@ -7899,7 +7756,6 @@
       </w:numPr>
       <w:spacing w:after="240" w:line="240" w:lineRule="auto"/>
       <w:ind w:left="567" w:hanging="425"/>
-      <w:jc w:val="left"/>
       <w:outlineLvl w:val="1"/>
     </w:pPr>
     <w:rPr>
@@ -7915,7 +7771,7 @@
     <w:uiPriority w:val="9"/>
     <w:unhideWhenUsed/>
     <w:qFormat/>
-    <w:rsid w:val="007070C8"/>
+    <w:rsid w:val="004571BB"/>
     <w:pPr>
       <w:numPr>
         <w:ilvl w:val="1"/>
@@ -7925,6 +7781,9 @@
       <w:ind w:left="1344" w:right="1077" w:hanging="312"/>
       <w:outlineLvl w:val="2"/>
     </w:pPr>
+    <w:rPr>
+      <w:b/>
+    </w:rPr>
   </w:style>
   <w:style w:type="paragraph" w:styleId="Heading4">
     <w:name w:val="heading 4"/>
@@ -7942,7 +7801,6 @@
       </w:numPr>
       <w:spacing w:after="76" w:line="259" w:lineRule="auto"/>
       <w:ind w:hanging="299"/>
-      <w:jc w:val="left"/>
       <w:outlineLvl w:val="3"/>
     </w:pPr>
     <w:rPr>
@@ -7952,6 +7810,7 @@
   <w:style w:type="character" w:default="1" w:styleId="DefaultParagraphFont">
     <w:name w:val="Default Paragraph Font"/>
     <w:uiPriority w:val="1"/>
+    <w:semiHidden/>
     <w:unhideWhenUsed/>
   </w:style>
   <w:style w:type="table" w:default="1" w:styleId="TableNormal">
@@ -8031,9 +7890,10 @@
     <w:basedOn w:val="DefaultParagraphFont"/>
     <w:link w:val="Heading3"/>
     <w:uiPriority w:val="9"/>
-    <w:rsid w:val="007070C8"/>
+    <w:rsid w:val="004571BB"/>
     <w:rPr>
       <w:rFonts w:ascii="Cambria" w:eastAsia="Cambria" w:hAnsi="Cambria" w:cs="Cambria"/>
+      <w:b/>
       <w:color w:val="000000"/>
       <w:sz w:val="24"/>
     </w:rPr>

</xml_diff>